<commit_message>
Project Report is updated
Equipment selection is finished and all related datasheets are added.
</commit_message>
<xml_diff>
--- a/463 proje rapor/rapor.docx
+++ b/463 proje rapor/rapor.docx
@@ -4760,35 +4760,971 @@
         <w:tab/>
         <w:t>ESR losses of capacitor is relatively low compared to series connected several capacitors. Buying several small capacitors compared to our product will be cheaper but for low loss and reliability we selected large capacitor.</w:t>
       </w:r>
+    </w:p>
+    <w:p>
+      <w:pPr>
+        <w:rPr>
+          <w:sz w:val="24"/>
+          <w:lang w:val="en-US"/>
+        </w:rPr>
+      </w:pPr>
+      <w:r>
+        <w:rPr>
+          <w:sz w:val="24"/>
+          <w:lang w:val="en-US"/>
+        </w:rPr>
+        <w:tab/>
+        <w:t xml:space="preserve">Our next component is our switching transistor. First we used </w:t>
+      </w:r>
+      <w:proofErr w:type="spellStart"/>
+      <w:r>
+        <w:rPr>
+          <w:sz w:val="24"/>
+          <w:lang w:val="en-US"/>
+        </w:rPr>
+        <w:t>Mosfet</w:t>
+      </w:r>
+      <w:proofErr w:type="spellEnd"/>
+      <w:r>
+        <w:rPr>
+          <w:sz w:val="24"/>
+          <w:lang w:val="en-US"/>
+        </w:rPr>
+        <w:t xml:space="preserve"> transistors for switching purposes but we realized reliability issues occurred while operating at rush current regions of the motor in addition to this conduction, switching losses are higher than its peer IGBT. </w:t>
+      </w:r>
+      <w:r>
+        <w:rPr>
+          <w:sz w:val="24"/>
+          <w:lang w:val="en-US"/>
+        </w:rPr>
+        <w:t xml:space="preserve">Compared to IGBT and </w:t>
+      </w:r>
+      <w:proofErr w:type="spellStart"/>
+      <w:r>
+        <w:rPr>
+          <w:sz w:val="24"/>
+          <w:lang w:val="en-US"/>
+        </w:rPr>
+        <w:t>Mosfet</w:t>
+      </w:r>
+      <w:proofErr w:type="spellEnd"/>
+      <w:r>
+        <w:rPr>
+          <w:sz w:val="24"/>
+          <w:lang w:val="en-US"/>
+        </w:rPr>
+        <w:t xml:space="preserve">, IGBT has some disadvantages such as hard to drive its gate and expensive. However it is </w:t>
+      </w:r>
+      <w:r>
+        <w:rPr>
+          <w:sz w:val="24"/>
+          <w:lang w:val="en-US"/>
+        </w:rPr>
+        <w:t>more reliable and</w:t>
+      </w:r>
+      <w:r>
+        <w:rPr>
+          <w:sz w:val="24"/>
+          <w:lang w:val="en-US"/>
+        </w:rPr>
+        <w:t xml:space="preserve"> less </w:t>
+      </w:r>
+      <w:proofErr w:type="spellStart"/>
+      <w:r>
+        <w:rPr>
+          <w:sz w:val="24"/>
+          <w:lang w:val="en-US"/>
+        </w:rPr>
+        <w:t>loss</w:t>
+      </w:r>
+      <w:r>
+        <w:rPr>
+          <w:sz w:val="24"/>
+          <w:lang w:val="en-US"/>
+        </w:rPr>
+        <w:t>y</w:t>
+      </w:r>
+      <w:proofErr w:type="spellEnd"/>
+      <w:r>
+        <w:rPr>
+          <w:sz w:val="24"/>
+          <w:lang w:val="en-US"/>
+        </w:rPr>
+        <w:t xml:space="preserve"> than </w:t>
+      </w:r>
+      <w:proofErr w:type="spellStart"/>
+      <w:r>
+        <w:rPr>
+          <w:sz w:val="24"/>
+          <w:lang w:val="en-US"/>
+        </w:rPr>
+        <w:t>Mosfet</w:t>
+      </w:r>
+      <w:proofErr w:type="spellEnd"/>
+      <w:r>
+        <w:rPr>
+          <w:sz w:val="24"/>
+          <w:lang w:val="en-US"/>
+        </w:rPr>
+        <w:t>. In figure 18, one can find the IXGH 32N90B2</w:t>
+      </w:r>
+      <w:r>
+        <w:rPr>
+          <w:sz w:val="24"/>
+          <w:lang w:val="en-US"/>
+        </w:rPr>
+        <w:t xml:space="preserve"> IGBT transistor. </w:t>
+      </w:r>
+    </w:p>
+    <w:p>
+      <w:pPr>
+        <w:jc w:val="center"/>
+        <w:rPr>
+          <w:sz w:val="24"/>
+          <w:lang w:val="en-US"/>
+        </w:rPr>
+      </w:pPr>
+      <w:r>
+        <w:rPr>
+          <w:noProof/>
+          <w:lang w:val="en-GB" w:eastAsia="en-GB"/>
+        </w:rPr>
+        <w:lastRenderedPageBreak/>
+        <w:drawing>
+          <wp:inline distT="0" distB="0" distL="0" distR="0">
+            <wp:extent cx="1988820" cy="2286000"/>
+            <wp:effectExtent l="0" t="0" r="0" b="0"/>
+            <wp:docPr id="17" name="Picture 17" descr="Ixgh32n90b2 ile ilgili görsel sonucu"/>
+            <wp:cNvGraphicFramePr>
+              <a:graphicFrameLocks xmlns:a="http://schemas.openxmlformats.org/drawingml/2006/main" noChangeAspect="1"/>
+            </wp:cNvGraphicFramePr>
+            <a:graphic xmlns:a="http://schemas.openxmlformats.org/drawingml/2006/main">
+              <a:graphicData uri="http://schemas.openxmlformats.org/drawingml/2006/picture">
+                <pic:pic xmlns:pic="http://schemas.openxmlformats.org/drawingml/2006/picture">
+                  <pic:nvPicPr>
+                    <pic:cNvPr id="0" name="Picture 1" descr="Ixgh32n90b2 ile ilgili görsel sonucu"/>
+                    <pic:cNvPicPr>
+                      <a:picLocks noChangeAspect="1" noChangeArrowheads="1"/>
+                    </pic:cNvPicPr>
+                  </pic:nvPicPr>
+                  <pic:blipFill>
+                    <a:blip r:embed="rId24">
+                      <a:extLst>
+                        <a:ext uri="{28A0092B-C50C-407E-A947-70E740481C1C}">
+                          <a14:useLocalDpi xmlns:a14="http://schemas.microsoft.com/office/drawing/2010/main" val="0"/>
+                        </a:ext>
+                      </a:extLst>
+                    </a:blip>
+                    <a:srcRect/>
+                    <a:stretch>
+                      <a:fillRect/>
+                    </a:stretch>
+                  </pic:blipFill>
+                  <pic:spPr bwMode="auto">
+                    <a:xfrm>
+                      <a:off x="0" y="0"/>
+                      <a:ext cx="1988820" cy="2286000"/>
+                    </a:xfrm>
+                    <a:prstGeom prst="rect">
+                      <a:avLst/>
+                    </a:prstGeom>
+                    <a:noFill/>
+                    <a:ln>
+                      <a:noFill/>
+                    </a:ln>
+                  </pic:spPr>
+                </pic:pic>
+              </a:graphicData>
+            </a:graphic>
+          </wp:inline>
+        </w:drawing>
+      </w:r>
+    </w:p>
+    <w:p>
+      <w:pPr>
+        <w:jc w:val="center"/>
+        <w:rPr>
+          <w:sz w:val="24"/>
+          <w:lang w:val="en-US"/>
+        </w:rPr>
+      </w:pPr>
+      <w:r>
+        <w:rPr>
+          <w:sz w:val="24"/>
+          <w:lang w:val="en-US"/>
+        </w:rPr>
+        <w:t>Figure 18: IGBT IXGH32N90B2</w:t>
+      </w:r>
+    </w:p>
+    <w:p>
+      <w:pPr>
+        <w:rPr>
+          <w:sz w:val="24"/>
+          <w:lang w:val="en-US"/>
+        </w:rPr>
+      </w:pPr>
+      <w:r>
+        <w:rPr>
+          <w:sz w:val="24"/>
+          <w:lang w:val="en-US"/>
+        </w:rPr>
+        <w:tab/>
+        <w:t>In figure 19 one can find the related information about the transistor.</w:t>
+      </w:r>
+    </w:p>
+    <w:p>
+      <w:pPr>
+        <w:jc w:val="center"/>
+        <w:rPr>
+          <w:sz w:val="24"/>
+          <w:lang w:val="en-US"/>
+        </w:rPr>
+      </w:pPr>
+      <w:r>
+        <w:rPr>
+          <w:noProof/>
+          <w:lang w:val="en-GB" w:eastAsia="en-GB"/>
+        </w:rPr>
+        <w:drawing>
+          <wp:inline distT="0" distB="0" distL="0" distR="0" wp14:anchorId="76ADEEE4" wp14:editId="09B2A694">
+            <wp:extent cx="2306781" cy="1537854"/>
+            <wp:effectExtent l="0" t="0" r="0" b="5715"/>
+            <wp:docPr id="19" name="Picture 19"/>
+            <wp:cNvGraphicFramePr>
+              <a:graphicFrameLocks xmlns:a="http://schemas.openxmlformats.org/drawingml/2006/main" noChangeAspect="1"/>
+            </wp:cNvGraphicFramePr>
+            <a:graphic xmlns:a="http://schemas.openxmlformats.org/drawingml/2006/main">
+              <a:graphicData uri="http://schemas.openxmlformats.org/drawingml/2006/picture">
+                <pic:pic xmlns:pic="http://schemas.openxmlformats.org/drawingml/2006/picture">
+                  <pic:nvPicPr>
+                    <pic:cNvPr id="0" name=""/>
+                    <pic:cNvPicPr/>
+                  </pic:nvPicPr>
+                  <pic:blipFill>
+                    <a:blip r:embed="rId25"/>
+                    <a:stretch>
+                      <a:fillRect/>
+                    </a:stretch>
+                  </pic:blipFill>
+                  <pic:spPr>
+                    <a:xfrm>
+                      <a:off x="0" y="0"/>
+                      <a:ext cx="2306781" cy="1537854"/>
+                    </a:xfrm>
+                    <a:prstGeom prst="rect">
+                      <a:avLst/>
+                    </a:prstGeom>
+                  </pic:spPr>
+                </pic:pic>
+              </a:graphicData>
+            </a:graphic>
+          </wp:inline>
+        </w:drawing>
+      </w:r>
+    </w:p>
+    <w:p>
+      <w:pPr>
+        <w:jc w:val="center"/>
+        <w:rPr>
+          <w:sz w:val="24"/>
+          <w:lang w:val="en-US"/>
+        </w:rPr>
+      </w:pPr>
+      <w:r>
+        <w:rPr>
+          <w:noProof/>
+          <w:lang w:val="en-GB" w:eastAsia="en-GB"/>
+        </w:rPr>
+        <w:drawing>
+          <wp:inline distT="0" distB="0" distL="0" distR="0" wp14:anchorId="3AD00959" wp14:editId="737A6A2B">
+            <wp:extent cx="5760720" cy="2348752"/>
+            <wp:effectExtent l="0" t="0" r="0" b="0"/>
+            <wp:docPr id="21" name="Picture 21"/>
+            <wp:cNvGraphicFramePr>
+              <a:graphicFrameLocks xmlns:a="http://schemas.openxmlformats.org/drawingml/2006/main" noChangeAspect="1"/>
+            </wp:cNvGraphicFramePr>
+            <a:graphic xmlns:a="http://schemas.openxmlformats.org/drawingml/2006/main">
+              <a:graphicData uri="http://schemas.openxmlformats.org/drawingml/2006/picture">
+                <pic:pic xmlns:pic="http://schemas.openxmlformats.org/drawingml/2006/picture">
+                  <pic:nvPicPr>
+                    <pic:cNvPr id="0" name=""/>
+                    <pic:cNvPicPr/>
+                  </pic:nvPicPr>
+                  <pic:blipFill>
+                    <a:blip r:embed="rId26"/>
+                    <a:stretch>
+                      <a:fillRect/>
+                    </a:stretch>
+                  </pic:blipFill>
+                  <pic:spPr>
+                    <a:xfrm>
+                      <a:off x="0" y="0"/>
+                      <a:ext cx="5760720" cy="2348752"/>
+                    </a:xfrm>
+                    <a:prstGeom prst="rect">
+                      <a:avLst/>
+                    </a:prstGeom>
+                  </pic:spPr>
+                </pic:pic>
+              </a:graphicData>
+            </a:graphic>
+          </wp:inline>
+        </w:drawing>
+      </w:r>
+    </w:p>
+    <w:p>
+      <w:pPr>
+        <w:jc w:val="center"/>
+        <w:rPr>
+          <w:sz w:val="24"/>
+          <w:lang w:val="en-US"/>
+        </w:rPr>
+      </w:pPr>
+      <w:r>
+        <w:rPr>
+          <w:sz w:val="24"/>
+          <w:lang w:val="en-US"/>
+        </w:rPr>
+        <w:t>Figure 19: Ratings of IGBT</w:t>
+      </w:r>
+    </w:p>
+    <w:p>
+      <w:pPr>
+        <w:rPr>
+          <w:sz w:val="24"/>
+          <w:lang w:val="en-US"/>
+        </w:rPr>
+      </w:pPr>
+      <w:r>
+        <w:rPr>
+          <w:sz w:val="24"/>
+          <w:lang w:val="en-US"/>
+        </w:rPr>
+        <w:tab/>
+        <w:t xml:space="preserve">First </w:t>
+      </w:r>
+      <w:r>
+        <w:rPr>
+          <w:sz w:val="24"/>
+          <w:lang w:val="en-US"/>
+        </w:rPr>
+        <w:t xml:space="preserve">we investigate our ratings, it can be seen as an overdesign for this project but for safety reasons and to increase the lifetime of operation, this IGBT is suitable. Thermal resistances and switching losses are important for thermal analysis procedure. </w:t>
+      </w:r>
+    </w:p>
+    <w:p>
+      <w:pPr>
+        <w:rPr>
+          <w:sz w:val="24"/>
+          <w:lang w:val="en-US"/>
+        </w:rPr>
+      </w:pPr>
+      <w:r>
+        <w:rPr>
+          <w:sz w:val="24"/>
+          <w:lang w:val="en-US"/>
+        </w:rPr>
+        <w:tab/>
+        <w:t xml:space="preserve">Our next component is freewheeling diode. Since we are operating around 4 kHz </w:t>
+      </w:r>
+      <w:r>
+        <w:rPr>
+          <w:sz w:val="24"/>
+          <w:lang w:val="en-US"/>
+        </w:rPr>
+        <w:t xml:space="preserve">switching frequency, we used Fast Recovery Epitaxial Diode (FRED) DSEI30-12A. At off stage of the switch all motor current will circulate through the freewheeling diode therefore </w:t>
+      </w:r>
+      <w:r>
+        <w:rPr>
+          <w:sz w:val="24"/>
+          <w:lang w:val="en-US"/>
+        </w:rPr>
+        <w:lastRenderedPageBreak/>
+        <w:t>current/voltage rating of diode must be equal or higher than the motor ratings. In Figure 20, one can find the picture of diode.</w:t>
+      </w:r>
+    </w:p>
+    <w:p>
+      <w:pPr>
+        <w:jc w:val="center"/>
+        <w:rPr>
+          <w:sz w:val="24"/>
+          <w:lang w:val="en-US"/>
+        </w:rPr>
+      </w:pPr>
+      <w:r>
+        <w:rPr>
+          <w:noProof/>
+          <w:lang w:val="en-GB" w:eastAsia="en-GB"/>
+        </w:rPr>
+        <w:drawing>
+          <wp:inline distT="0" distB="0" distL="0" distR="0">
+            <wp:extent cx="3271652" cy="3249507"/>
+            <wp:effectExtent l="0" t="0" r="5080" b="8255"/>
+            <wp:docPr id="22" name="Picture 22" descr="dseı30-12A ile ilgili görsel sonucu"/>
+            <wp:cNvGraphicFramePr>
+              <a:graphicFrameLocks xmlns:a="http://schemas.openxmlformats.org/drawingml/2006/main" noChangeAspect="1"/>
+            </wp:cNvGraphicFramePr>
+            <a:graphic xmlns:a="http://schemas.openxmlformats.org/drawingml/2006/main">
+              <a:graphicData uri="http://schemas.openxmlformats.org/drawingml/2006/picture">
+                <pic:pic xmlns:pic="http://schemas.openxmlformats.org/drawingml/2006/picture">
+                  <pic:nvPicPr>
+                    <pic:cNvPr id="0" name="Picture 3" descr="dseı30-12A ile ilgili görsel sonucu"/>
+                    <pic:cNvPicPr>
+                      <a:picLocks noChangeAspect="1" noChangeArrowheads="1"/>
+                    </pic:cNvPicPr>
+                  </pic:nvPicPr>
+                  <pic:blipFill>
+                    <a:blip r:embed="rId27">
+                      <a:extLst>
+                        <a:ext uri="{28A0092B-C50C-407E-A947-70E740481C1C}">
+                          <a14:useLocalDpi xmlns:a14="http://schemas.microsoft.com/office/drawing/2010/main" val="0"/>
+                        </a:ext>
+                      </a:extLst>
+                    </a:blip>
+                    <a:srcRect/>
+                    <a:stretch>
+                      <a:fillRect/>
+                    </a:stretch>
+                  </pic:blipFill>
+                  <pic:spPr bwMode="auto">
+                    <a:xfrm>
+                      <a:off x="0" y="0"/>
+                      <a:ext cx="3272327" cy="3250177"/>
+                    </a:xfrm>
+                    <a:prstGeom prst="rect">
+                      <a:avLst/>
+                    </a:prstGeom>
+                    <a:noFill/>
+                    <a:ln>
+                      <a:noFill/>
+                    </a:ln>
+                  </pic:spPr>
+                </pic:pic>
+              </a:graphicData>
+            </a:graphic>
+          </wp:inline>
+        </w:drawing>
+      </w:r>
+    </w:p>
+    <w:p>
+      <w:pPr>
+        <w:jc w:val="center"/>
+        <w:rPr>
+          <w:sz w:val="24"/>
+          <w:lang w:val="en-US"/>
+        </w:rPr>
+      </w:pPr>
+      <w:r>
+        <w:rPr>
+          <w:sz w:val="24"/>
+          <w:lang w:val="en-US"/>
+        </w:rPr>
+        <w:t>Figure 20: Picture of DSEI30-12A</w:t>
+      </w:r>
+    </w:p>
+    <w:p>
+      <w:pPr>
+        <w:jc w:val="both"/>
+        <w:rPr>
+          <w:sz w:val="24"/>
+          <w:lang w:val="en-US"/>
+        </w:rPr>
+      </w:pPr>
+      <w:r>
+        <w:rPr>
+          <w:sz w:val="24"/>
+          <w:lang w:val="en-US"/>
+        </w:rPr>
+        <w:tab/>
+        <w:t>In figure 21 one can find the related information about the diode.</w:t>
+      </w:r>
+    </w:p>
+    <w:p>
+      <w:pPr>
+        <w:jc w:val="center"/>
+        <w:rPr>
+          <w:sz w:val="24"/>
+          <w:lang w:val="en-US"/>
+        </w:rPr>
+      </w:pPr>
+      <w:r>
+        <w:rPr>
+          <w:noProof/>
+          <w:lang w:val="en-GB" w:eastAsia="en-GB"/>
+        </w:rPr>
+        <w:drawing>
+          <wp:inline distT="0" distB="0" distL="0" distR="0" wp14:anchorId="72D95E01" wp14:editId="2C44E0EC">
+            <wp:extent cx="2488703" cy="1425039"/>
+            <wp:effectExtent l="0" t="0" r="6985" b="3810"/>
+            <wp:docPr id="23" name="Picture 23"/>
+            <wp:cNvGraphicFramePr>
+              <a:graphicFrameLocks xmlns:a="http://schemas.openxmlformats.org/drawingml/2006/main" noChangeAspect="1"/>
+            </wp:cNvGraphicFramePr>
+            <a:graphic xmlns:a="http://schemas.openxmlformats.org/drawingml/2006/main">
+              <a:graphicData uri="http://schemas.openxmlformats.org/drawingml/2006/picture">
+                <pic:pic xmlns:pic="http://schemas.openxmlformats.org/drawingml/2006/picture">
+                  <pic:nvPicPr>
+                    <pic:cNvPr id="0" name=""/>
+                    <pic:cNvPicPr/>
+                  </pic:nvPicPr>
+                  <pic:blipFill>
+                    <a:blip r:embed="rId28"/>
+                    <a:stretch>
+                      <a:fillRect/>
+                    </a:stretch>
+                  </pic:blipFill>
+                  <pic:spPr>
+                    <a:xfrm>
+                      <a:off x="0" y="0"/>
+                      <a:ext cx="2490919" cy="1426308"/>
+                    </a:xfrm>
+                    <a:prstGeom prst="rect">
+                      <a:avLst/>
+                    </a:prstGeom>
+                  </pic:spPr>
+                </pic:pic>
+              </a:graphicData>
+            </a:graphic>
+          </wp:inline>
+        </w:drawing>
+      </w:r>
+    </w:p>
+    <w:p>
+      <w:pPr>
+        <w:jc w:val="center"/>
+        <w:rPr>
+          <w:sz w:val="24"/>
+          <w:lang w:val="en-US"/>
+        </w:rPr>
+      </w:pPr>
+      <w:r>
+        <w:rPr>
+          <w:noProof/>
+          <w:lang w:val="en-GB" w:eastAsia="en-GB"/>
+        </w:rPr>
+        <w:drawing>
+          <wp:inline distT="0" distB="0" distL="0" distR="0" wp14:anchorId="3FB71E45" wp14:editId="07F608DA">
+            <wp:extent cx="5760720" cy="581829"/>
+            <wp:effectExtent l="0" t="0" r="0" b="8890"/>
+            <wp:docPr id="24" name="Picture 24"/>
+            <wp:cNvGraphicFramePr>
+              <a:graphicFrameLocks xmlns:a="http://schemas.openxmlformats.org/drawingml/2006/main" noChangeAspect="1"/>
+            </wp:cNvGraphicFramePr>
+            <a:graphic xmlns:a="http://schemas.openxmlformats.org/drawingml/2006/main">
+              <a:graphicData uri="http://schemas.openxmlformats.org/drawingml/2006/picture">
+                <pic:pic xmlns:pic="http://schemas.openxmlformats.org/drawingml/2006/picture">
+                  <pic:nvPicPr>
+                    <pic:cNvPr id="0" name=""/>
+                    <pic:cNvPicPr/>
+                  </pic:nvPicPr>
+                  <pic:blipFill>
+                    <a:blip r:embed="rId29"/>
+                    <a:stretch>
+                      <a:fillRect/>
+                    </a:stretch>
+                  </pic:blipFill>
+                  <pic:spPr>
+                    <a:xfrm>
+                      <a:off x="0" y="0"/>
+                      <a:ext cx="5760720" cy="581829"/>
+                    </a:xfrm>
+                    <a:prstGeom prst="rect">
+                      <a:avLst/>
+                    </a:prstGeom>
+                  </pic:spPr>
+                </pic:pic>
+              </a:graphicData>
+            </a:graphic>
+          </wp:inline>
+        </w:drawing>
+      </w:r>
+      <w:r>
+        <w:rPr>
+          <w:noProof/>
+          <w:lang w:val="en-GB" w:eastAsia="en-GB"/>
+        </w:rPr>
+        <w:drawing>
+          <wp:inline distT="0" distB="0" distL="0" distR="0" wp14:anchorId="58EE2BF7" wp14:editId="193A62F0">
+            <wp:extent cx="5760720" cy="258455"/>
+            <wp:effectExtent l="0" t="0" r="0" b="8255"/>
+            <wp:docPr id="25" name="Picture 25"/>
+            <wp:cNvGraphicFramePr>
+              <a:graphicFrameLocks xmlns:a="http://schemas.openxmlformats.org/drawingml/2006/main" noChangeAspect="1"/>
+            </wp:cNvGraphicFramePr>
+            <a:graphic xmlns:a="http://schemas.openxmlformats.org/drawingml/2006/main">
+              <a:graphicData uri="http://schemas.openxmlformats.org/drawingml/2006/picture">
+                <pic:pic xmlns:pic="http://schemas.openxmlformats.org/drawingml/2006/picture">
+                  <pic:nvPicPr>
+                    <pic:cNvPr id="0" name=""/>
+                    <pic:cNvPicPr/>
+                  </pic:nvPicPr>
+                  <pic:blipFill>
+                    <a:blip r:embed="rId30"/>
+                    <a:stretch>
+                      <a:fillRect/>
+                    </a:stretch>
+                  </pic:blipFill>
+                  <pic:spPr>
+                    <a:xfrm>
+                      <a:off x="0" y="0"/>
+                      <a:ext cx="5760720" cy="258455"/>
+                    </a:xfrm>
+                    <a:prstGeom prst="rect">
+                      <a:avLst/>
+                    </a:prstGeom>
+                  </pic:spPr>
+                </pic:pic>
+              </a:graphicData>
+            </a:graphic>
+          </wp:inline>
+        </w:drawing>
+      </w:r>
+    </w:p>
+    <w:p>
+      <w:pPr>
+        <w:jc w:val="center"/>
+        <w:rPr>
+          <w:sz w:val="24"/>
+          <w:lang w:val="en-US"/>
+        </w:rPr>
+      </w:pPr>
+      <w:r>
+        <w:rPr>
+          <w:sz w:val="24"/>
+          <w:lang w:val="en-US"/>
+        </w:rPr>
+        <w:t>Figure 21: Ratings of the diode</w:t>
+      </w:r>
+    </w:p>
+    <w:p>
+      <w:pPr>
+        <w:rPr>
+          <w:sz w:val="24"/>
+          <w:lang w:val="en-US"/>
+        </w:rPr>
+      </w:pPr>
+      <w:r>
+        <w:rPr>
+          <w:sz w:val="24"/>
+          <w:lang w:val="en-US"/>
+        </w:rPr>
+        <w:tab/>
+        <w:t xml:space="preserve">As one can see from the ratings current capability and voltage limit is high enough for operation. Also rise time is small enough compared to our switching frequency. </w:t>
+      </w:r>
+      <w:r>
+        <w:rPr>
+          <w:sz w:val="24"/>
+          <w:lang w:val="en-US"/>
+        </w:rPr>
+        <w:t>Other parameters will be used during thermal analysis.</w:t>
+      </w:r>
+    </w:p>
+    <w:p>
+      <w:pPr>
+        <w:rPr>
+          <w:sz w:val="24"/>
+          <w:lang w:val="en-US"/>
+        </w:rPr>
+      </w:pPr>
+      <w:r>
+        <w:rPr>
+          <w:sz w:val="24"/>
+          <w:lang w:val="en-US"/>
+        </w:rPr>
+        <w:tab/>
+        <w:t xml:space="preserve">Our next component will be </w:t>
+      </w:r>
+      <w:proofErr w:type="spellStart"/>
+      <w:r>
+        <w:rPr>
+          <w:sz w:val="24"/>
+          <w:lang w:val="en-US"/>
+        </w:rPr>
+        <w:t>optocoupler</w:t>
+      </w:r>
+      <w:proofErr w:type="spellEnd"/>
+      <w:r>
+        <w:rPr>
+          <w:sz w:val="24"/>
+          <w:lang w:val="en-US"/>
+        </w:rPr>
+        <w:t xml:space="preserve"> HCPL 3120.Optocoupler is used for isolation between micro controller and gate driver circuit. In figure 22 one can find the picture of HCPL 3120 and in figure 23 one can find the ratings of the device.</w:t>
+      </w:r>
+    </w:p>
+    <w:p>
+      <w:pPr>
+        <w:jc w:val="center"/>
+        <w:rPr>
+          <w:sz w:val="24"/>
+          <w:lang w:val="en-US"/>
+        </w:rPr>
+      </w:pPr>
+      <w:r>
+        <w:rPr>
+          <w:noProof/>
+          <w:lang w:val="en-GB" w:eastAsia="en-GB"/>
+        </w:rPr>
+        <w:lastRenderedPageBreak/>
+        <w:drawing>
+          <wp:inline distT="0" distB="0" distL="0" distR="0">
+            <wp:extent cx="2778826" cy="2075366"/>
+            <wp:effectExtent l="0" t="0" r="2540" b="1270"/>
+            <wp:docPr id="27" name="Picture 27" descr="hcpl3120 pic ile ilgili görsel sonucu"/>
+            <wp:cNvGraphicFramePr>
+              <a:graphicFrameLocks xmlns:a="http://schemas.openxmlformats.org/drawingml/2006/main" noChangeAspect="1"/>
+            </wp:cNvGraphicFramePr>
+            <a:graphic xmlns:a="http://schemas.openxmlformats.org/drawingml/2006/main">
+              <a:graphicData uri="http://schemas.openxmlformats.org/drawingml/2006/picture">
+                <pic:pic xmlns:pic="http://schemas.openxmlformats.org/drawingml/2006/picture">
+                  <pic:nvPicPr>
+                    <pic:cNvPr id="0" name="Picture 5" descr="hcpl3120 pic ile ilgili görsel sonucu"/>
+                    <pic:cNvPicPr>
+                      <a:picLocks noChangeAspect="1" noChangeArrowheads="1"/>
+                    </pic:cNvPicPr>
+                  </pic:nvPicPr>
+                  <pic:blipFill>
+                    <a:blip r:embed="rId31">
+                      <a:extLst>
+                        <a:ext uri="{28A0092B-C50C-407E-A947-70E740481C1C}">
+                          <a14:useLocalDpi xmlns:a14="http://schemas.microsoft.com/office/drawing/2010/main" val="0"/>
+                        </a:ext>
+                      </a:extLst>
+                    </a:blip>
+                    <a:srcRect/>
+                    <a:stretch>
+                      <a:fillRect/>
+                    </a:stretch>
+                  </pic:blipFill>
+                  <pic:spPr bwMode="auto">
+                    <a:xfrm>
+                      <a:off x="0" y="0"/>
+                      <a:ext cx="2784475" cy="2079585"/>
+                    </a:xfrm>
+                    <a:prstGeom prst="rect">
+                      <a:avLst/>
+                    </a:prstGeom>
+                    <a:noFill/>
+                    <a:ln>
+                      <a:noFill/>
+                    </a:ln>
+                  </pic:spPr>
+                </pic:pic>
+              </a:graphicData>
+            </a:graphic>
+          </wp:inline>
+        </w:drawing>
+      </w:r>
+    </w:p>
+    <w:p>
+      <w:pPr>
+        <w:jc w:val="center"/>
+        <w:rPr>
+          <w:sz w:val="24"/>
+          <w:lang w:val="en-US"/>
+        </w:rPr>
+      </w:pPr>
+      <w:r>
+        <w:rPr>
+          <w:sz w:val="24"/>
+          <w:lang w:val="en-US"/>
+        </w:rPr>
+        <w:t>Figure 22: Picture of HLCP 3120</w:t>
+      </w:r>
+    </w:p>
+    <w:p>
+      <w:pPr>
+        <w:jc w:val="center"/>
+        <w:rPr>
+          <w:sz w:val="24"/>
+          <w:lang w:val="en-US"/>
+        </w:rPr>
+      </w:pPr>
+      <w:r>
+        <w:rPr>
+          <w:noProof/>
+          <w:lang w:val="en-GB" w:eastAsia="en-GB"/>
+        </w:rPr>
+        <w:drawing>
+          <wp:inline distT="0" distB="0" distL="0" distR="0" wp14:anchorId="05B2BE9D" wp14:editId="07100F75">
+            <wp:extent cx="3895106" cy="1600366"/>
+            <wp:effectExtent l="0" t="0" r="0" b="0"/>
+            <wp:docPr id="28" name="Picture 28"/>
+            <wp:cNvGraphicFramePr>
+              <a:graphicFrameLocks xmlns:a="http://schemas.openxmlformats.org/drawingml/2006/main" noChangeAspect="1"/>
+            </wp:cNvGraphicFramePr>
+            <a:graphic xmlns:a="http://schemas.openxmlformats.org/drawingml/2006/main">
+              <a:graphicData uri="http://schemas.openxmlformats.org/drawingml/2006/picture">
+                <pic:pic xmlns:pic="http://schemas.openxmlformats.org/drawingml/2006/picture">
+                  <pic:nvPicPr>
+                    <pic:cNvPr id="0" name=""/>
+                    <pic:cNvPicPr/>
+                  </pic:nvPicPr>
+                  <pic:blipFill>
+                    <a:blip r:embed="rId32"/>
+                    <a:stretch>
+                      <a:fillRect/>
+                    </a:stretch>
+                  </pic:blipFill>
+                  <pic:spPr>
+                    <a:xfrm>
+                      <a:off x="0" y="0"/>
+                      <a:ext cx="3899883" cy="1602329"/>
+                    </a:xfrm>
+                    <a:prstGeom prst="rect">
+                      <a:avLst/>
+                    </a:prstGeom>
+                  </pic:spPr>
+                </pic:pic>
+              </a:graphicData>
+            </a:graphic>
+          </wp:inline>
+        </w:drawing>
+      </w:r>
+    </w:p>
+    <w:p>
+      <w:pPr>
+        <w:jc w:val="center"/>
+        <w:rPr>
+          <w:sz w:val="24"/>
+          <w:lang w:val="en-US"/>
+        </w:rPr>
+      </w:pPr>
+      <w:r>
+        <w:rPr>
+          <w:noProof/>
+          <w:lang w:val="en-GB" w:eastAsia="en-GB"/>
+        </w:rPr>
+        <w:drawing>
+          <wp:inline distT="0" distB="0" distL="0" distR="0" wp14:anchorId="578E038D" wp14:editId="7E2B26E3">
+            <wp:extent cx="2261966" cy="2375065"/>
+            <wp:effectExtent l="0" t="0" r="5080" b="6350"/>
+            <wp:docPr id="26" name="Picture 26"/>
+            <wp:cNvGraphicFramePr>
+              <a:graphicFrameLocks xmlns:a="http://schemas.openxmlformats.org/drawingml/2006/main" noChangeAspect="1"/>
+            </wp:cNvGraphicFramePr>
+            <a:graphic xmlns:a="http://schemas.openxmlformats.org/drawingml/2006/main">
+              <a:graphicData uri="http://schemas.openxmlformats.org/drawingml/2006/picture">
+                <pic:pic xmlns:pic="http://schemas.openxmlformats.org/drawingml/2006/picture">
+                  <pic:nvPicPr>
+                    <pic:cNvPr id="0" name=""/>
+                    <pic:cNvPicPr/>
+                  </pic:nvPicPr>
+                  <pic:blipFill>
+                    <a:blip r:embed="rId33"/>
+                    <a:stretch>
+                      <a:fillRect/>
+                    </a:stretch>
+                  </pic:blipFill>
+                  <pic:spPr>
+                    <a:xfrm>
+                      <a:off x="0" y="0"/>
+                      <a:ext cx="2261127" cy="2374184"/>
+                    </a:xfrm>
+                    <a:prstGeom prst="rect">
+                      <a:avLst/>
+                    </a:prstGeom>
+                  </pic:spPr>
+                </pic:pic>
+              </a:graphicData>
+            </a:graphic>
+          </wp:inline>
+        </w:drawing>
+      </w:r>
+    </w:p>
+    <w:p>
+      <w:pPr>
+        <w:jc w:val="center"/>
+        <w:rPr>
+          <w:sz w:val="24"/>
+          <w:lang w:val="en-US"/>
+        </w:rPr>
+      </w:pPr>
+      <w:r>
+        <w:rPr>
+          <w:sz w:val="24"/>
+          <w:lang w:val="en-US"/>
+        </w:rPr>
+        <w:t>Figure 23: Related Information about HLCP 3120</w:t>
+      </w:r>
+    </w:p>
+    <w:p>
+      <w:pPr>
+        <w:jc w:val="both"/>
+        <w:rPr>
+          <w:sz w:val="24"/>
+          <w:lang w:val="en-US"/>
+        </w:rPr>
+      </w:pPr>
+      <w:r>
+        <w:rPr>
+          <w:sz w:val="24"/>
+          <w:lang w:val="en-US"/>
+        </w:rPr>
+        <w:tab/>
+        <w:t xml:space="preserve">As one can observe from the figure 23, propagation delay is relatively small compared to switching period. Also one can see the opening and closing regions of the </w:t>
+      </w:r>
+      <w:proofErr w:type="spellStart"/>
+      <w:r>
+        <w:rPr>
+          <w:sz w:val="24"/>
+          <w:lang w:val="en-US"/>
+        </w:rPr>
+        <w:t>optocoupler</w:t>
+      </w:r>
+      <w:proofErr w:type="spellEnd"/>
+      <w:r>
+        <w:rPr>
+          <w:sz w:val="24"/>
+          <w:lang w:val="en-US"/>
+        </w:rPr>
+        <w:t>. We can get the High output when led is on and fed through the DC supply.</w:t>
+      </w:r>
+    </w:p>
+    <w:p>
+      <w:pPr>
+        <w:rPr>
+          <w:sz w:val="24"/>
+          <w:lang w:val="en-US"/>
+        </w:rPr>
+      </w:pPr>
+      <w:r>
+        <w:rPr>
+          <w:sz w:val="24"/>
+          <w:lang w:val="en-US"/>
+        </w:rPr>
+        <w:tab/>
+        <w:t>Our final equipment is a micro controller. For this project we used Arduino Mega but any microcontroller with fast clock cycle can be used for this purpose. Because only work of Arduino is</w:t>
+      </w:r>
+      <w:r>
+        <w:rPr>
+          <w:sz w:val="24"/>
+          <w:lang w:val="en-US"/>
+        </w:rPr>
+        <w:t>,</w:t>
+      </w:r>
+      <w:r>
+        <w:rPr>
+          <w:sz w:val="24"/>
+          <w:lang w:val="en-US"/>
+        </w:rPr>
+        <w:t xml:space="preserve"> adapting the PWM signal </w:t>
+      </w:r>
+      <w:r>
+        <w:rPr>
+          <w:sz w:val="24"/>
+          <w:lang w:val="en-US"/>
+        </w:rPr>
+        <w:t xml:space="preserve">according to measured voltage from the potentiometer. </w:t>
+      </w:r>
+    </w:p>
+    <w:p>
+      <w:pPr>
+        <w:rPr>
+          <w:sz w:val="24"/>
+          <w:lang w:val="en-US"/>
+        </w:rPr>
+      </w:pPr>
       <w:bookmarkStart w:id="0" w:name="_GoBack"/>
       <w:bookmarkEnd w:id="0"/>
-    </w:p>
-    <w:p>
-      <w:pPr>
-        <w:jc w:val="center"/>
-        <w:rPr>
-          <w:sz w:val="24"/>
-          <w:lang w:val="en-US"/>
-        </w:rPr>
-      </w:pPr>
-    </w:p>
-    <w:p>
-      <w:pPr>
-        <w:jc w:val="center"/>
-        <w:rPr>
-          <w:sz w:val="24"/>
-          <w:lang w:val="en-US"/>
-        </w:rPr>
-      </w:pPr>
-    </w:p>
-    <w:p>
-      <w:pPr>
-        <w:jc w:val="center"/>
-        <w:rPr>
-          <w:sz w:val="24"/>
-          <w:lang w:val="en-US"/>
-        </w:rPr>
-      </w:pPr>
     </w:p>
     <w:p>
       <w:pPr>
@@ -4807,8 +5743,73 @@
           <w:sz w:val="40"/>
           <w:szCs w:val="40"/>
         </w:rPr>
+        <w:lastRenderedPageBreak/>
         <w:t>Thermal Analysis</w:t>
       </w:r>
+    </w:p>
+    <w:p>
+      <w:pPr>
+        <w:rPr>
+          <w:sz w:val="40"/>
+          <w:szCs w:val="40"/>
+        </w:rPr>
+      </w:pPr>
+    </w:p>
+    <w:p>
+      <w:pPr>
+        <w:rPr>
+          <w:sz w:val="40"/>
+          <w:szCs w:val="40"/>
+        </w:rPr>
+      </w:pPr>
+    </w:p>
+    <w:p>
+      <w:pPr>
+        <w:rPr>
+          <w:sz w:val="40"/>
+          <w:szCs w:val="40"/>
+        </w:rPr>
+      </w:pPr>
+    </w:p>
+    <w:p>
+      <w:pPr>
+        <w:rPr>
+          <w:sz w:val="40"/>
+          <w:szCs w:val="40"/>
+        </w:rPr>
+      </w:pPr>
+    </w:p>
+    <w:p>
+      <w:pPr>
+        <w:rPr>
+          <w:sz w:val="40"/>
+          <w:szCs w:val="40"/>
+        </w:rPr>
+      </w:pPr>
+    </w:p>
+    <w:p>
+      <w:pPr>
+        <w:rPr>
+          <w:sz w:val="40"/>
+          <w:szCs w:val="40"/>
+        </w:rPr>
+      </w:pPr>
+    </w:p>
+    <w:p>
+      <w:pPr>
+        <w:rPr>
+          <w:sz w:val="40"/>
+          <w:szCs w:val="40"/>
+        </w:rPr>
+      </w:pPr>
+    </w:p>
+    <w:p>
+      <w:pPr>
+        <w:rPr>
+          <w:sz w:val="40"/>
+          <w:szCs w:val="40"/>
+        </w:rPr>
+      </w:pPr>
     </w:p>
     <w:p>
       <w:pPr>
@@ -4847,7 +5848,6 @@
           <w:sz w:val="40"/>
           <w:szCs w:val="40"/>
         </w:rPr>
-        <w:lastRenderedPageBreak/>
         <w:t>Comments</w:t>
       </w:r>
     </w:p>
@@ -6025,7 +7025,7 @@
   <a:extraClrSchemeLst/>
   <a:extLst>
     <a:ext uri="{05A4C25C-085E-4340-85A3-A5531E510DB2}">
-      <thm15:themeFamily xmlns:thm15="http://schemas.microsoft.com/office/thememl/2012/main" xmlns="" name="Office Theme" id="{62F939B6-93AF-4DB8-9C6B-D6C7DFDC589F}" vid="{4A3C46E8-61CC-4603-A589-7422A47A8E4A}"/>
+      <thm15:themeFamily xmlns="" xmlns:thm15="http://schemas.microsoft.com/office/thememl/2012/main" name="Office Theme" id="{62F939B6-93AF-4DB8-9C6B-D6C7DFDC589F}" vid="{4A3C46E8-61CC-4603-A589-7422A47A8E4A}"/>
     </a:ext>
   </a:extLst>
 </a:theme>

</xml_diff>